<commit_message>
modification of error control
</commit_message>
<xml_diff>
--- a/TopLevelWordDoc/Group2Protocol_V1.1.docx
+++ b/TopLevelWordDoc/Group2Protocol_V1.1.docx
@@ -650,7 +650,7 @@
       <w:pPr>
         <w:pStyle w:val="1"/>
         <w:rPr>
-          <w:rFonts w:eastAsiaTheme="minorEastAsia" w:hint="eastAsia"/>
+          <w:rFonts w:eastAsiaTheme="minorEastAsia"/>
         </w:rPr>
       </w:pPr>
       <w:r>
@@ -664,9 +664,6 @@
     <w:p>
       <w:pPr>
         <w:pStyle w:val="2"/>
-        <w:rPr>
-          <w:rFonts w:hint="eastAsia"/>
-        </w:rPr>
       </w:pPr>
       <w:r>
         <w:t>2.1 Addressing</w:t>
@@ -696,9 +693,6 @@
     <w:p>
       <w:pPr>
         <w:pStyle w:val="2"/>
-        <w:rPr>
-          <w:rFonts w:hint="eastAsia"/>
-        </w:rPr>
       </w:pPr>
       <w:r>
         <w:t>2.2 Flow Control</w:t>
@@ -746,9 +740,6 @@
     <w:p>
       <w:pPr>
         <w:pStyle w:val="2"/>
-        <w:rPr>
-          <w:rFonts w:hint="eastAsia"/>
-        </w:rPr>
       </w:pPr>
       <w:r>
         <w:t>2.3 PDU Definition</w:t>
@@ -2297,7 +2288,7 @@
     <w:p>
       <w:pPr>
         <w:rPr>
-          <w:rFonts w:eastAsiaTheme="minorEastAsia" w:hint="eastAsia"/>
+          <w:rFonts w:eastAsiaTheme="minorEastAsia"/>
         </w:rPr>
       </w:pPr>
     </w:p>
@@ -2305,7 +2296,7 @@
       <w:pPr>
         <w:pStyle w:val="3"/>
         <w:rPr>
-          <w:rFonts w:eastAsiaTheme="minorEastAsia" w:hint="eastAsia"/>
+          <w:rFonts w:eastAsiaTheme="minorEastAsia"/>
         </w:rPr>
       </w:pPr>
       <w:r>
@@ -2503,7 +2494,7 @@
       <w:pPr>
         <w:pStyle w:val="3"/>
         <w:rPr>
-          <w:rFonts w:eastAsiaTheme="minorEastAsia" w:hint="eastAsia"/>
+          <w:rFonts w:eastAsiaTheme="minorEastAsia"/>
         </w:rPr>
       </w:pPr>
       <w:r>
@@ -3027,13 +3018,7 @@
           <w:rFonts w:eastAsiaTheme="minorEastAsia"/>
         </w:rPr>
         <w:tab/>
-        <w:t>H</w:t>
-      </w:r>
-      <w:r>
-        <w:rPr>
-          <w:rFonts w:eastAsiaTheme="minorEastAsia"/>
-        </w:rPr>
-        <w:t>ygro</w:t>
+        <w:t>Hygro</w:t>
       </w:r>
       <w:r>
         <w:rPr>
@@ -3046,11 +3031,6 @@
           <w:rFonts w:eastAsiaTheme="minorEastAsia"/>
         </w:rPr>
         <w:tab/>
-      </w:r>
-      <w:r>
-        <w:rPr>
-          <w:rFonts w:eastAsiaTheme="minorEastAsia"/>
-        </w:rPr>
         <w:t>on(0x01)/off</w:t>
       </w:r>
       <w:r>
@@ -3104,45 +3084,60 @@
     <w:p>
       <w:pPr>
         <w:rPr>
+          <w:rFonts w:eastAsiaTheme="minorEastAsia"/>
+        </w:rPr>
+      </w:pPr>
+    </w:p>
+    <w:p>
+      <w:pPr>
+        <w:pStyle w:val="2"/>
+      </w:pPr>
+      <w:r>
+        <w:t>2.4 Error Control</w:t>
+      </w:r>
+    </w:p>
+    <w:p>
+      <w:pPr>
+        <w:ind w:firstLine="420"/>
+        <w:rPr>
+          <w:rFonts w:eastAsiaTheme="minorEastAsia"/>
+        </w:rPr>
+      </w:pPr>
+      <w:r>
+        <w:rPr>
+          <w:rFonts w:eastAsiaTheme="minorEastAsia"/>
+        </w:rPr>
+        <w:t xml:space="preserve">There are several different types of error control as mentioned </w:t>
+      </w:r>
+      <w:r>
+        <w:rPr>
+          <w:rFonts w:eastAsiaTheme="minorEastAsia"/>
+        </w:rPr>
+        <w:t>table 2</w:t>
+      </w:r>
+      <w:r>
+        <w:rPr>
+          <w:rFonts w:eastAsiaTheme="minorEastAsia"/>
+        </w:rPr>
+        <w:t xml:space="preserve">. </w:t>
+      </w:r>
+      <w:r>
+        <w:rPr>
           <w:rFonts w:eastAsiaTheme="minorEastAsia" w:hint="eastAsia"/>
         </w:rPr>
-      </w:pPr>
-    </w:p>
-    <w:p>
-      <w:pPr>
-        <w:pStyle w:val="2"/>
-      </w:pPr>
-      <w:r>
-        <w:t xml:space="preserve">2.4 </w:t>
-      </w:r>
-      <w:r>
-        <w:t>Error Control</w:t>
-      </w:r>
-    </w:p>
-    <w:p>
-      <w:pPr>
-        <w:ind w:firstLine="420"/>
-        <w:rPr>
-          <w:rFonts w:eastAsiaTheme="minorEastAsia" w:hint="eastAsia"/>
-        </w:rPr>
-      </w:pPr>
-      <w:r>
-        <w:rPr>
-          <w:rFonts w:eastAsiaTheme="minorEastAsia"/>
-        </w:rPr>
-        <w:t xml:space="preserve">There are several different types of error control as mentioned </w:t>
-      </w:r>
-      <w:r>
-        <w:rPr>
-          <w:rFonts w:eastAsiaTheme="minorEastAsia"/>
-        </w:rPr>
-        <w:t>table 2</w:t>
-      </w:r>
-      <w:r>
-        <w:rPr>
-          <w:rFonts w:eastAsiaTheme="minorEastAsia"/>
-        </w:rPr>
-        <w:t xml:space="preserve">. When an error occurs the error </w:t>
+        <w:t>A</w:t>
+      </w:r>
+      <w:r>
+        <w:rPr>
+          <w:rFonts w:eastAsiaTheme="minorEastAsia"/>
+        </w:rPr>
+        <w:t>t this stage of protocol design, w</w:t>
+      </w:r>
+      <w:r>
+        <w:rPr>
+          <w:rFonts w:eastAsiaTheme="minorEastAsia"/>
+        </w:rPr>
+        <w:t xml:space="preserve">hen an error occurs the error </w:t>
       </w:r>
       <w:r>
         <w:rPr>
@@ -3174,158 +3169,161 @@
         </w:rPr>
         <w:t xml:space="preserve">Connection as described above. </w:t>
       </w:r>
-    </w:p>
-    <w:p>
-      <w:pPr>
-        <w:pStyle w:val="2"/>
-        <w:rPr>
-          <w:rFonts w:hint="eastAsia"/>
-        </w:rPr>
-      </w:pPr>
-      <w:r>
-        <w:t>2.5</w:t>
-      </w:r>
-      <w:r>
-        <w:t xml:space="preserve"> Quality of Service </w:t>
-      </w:r>
-    </w:p>
-    <w:p>
-      <w:pPr>
-        <w:ind w:firstLine="420"/>
-        <w:rPr>
-          <w:rFonts w:eastAsiaTheme="minorEastAsia"/>
-        </w:rPr>
-      </w:pPr>
-      <w:r>
-        <w:rPr>
-          <w:rFonts w:eastAsiaTheme="minorEastAsia"/>
-        </w:rPr>
-        <w:t xml:space="preserve">The protocol is simplistic to use but still allows for authentication with the server.  It provides a simple method to control and read the status of various devices. This is an advantage when most devices will be small resource constrained devices. Having a protocol that is simple to implement but still provides control and security is important in an ever connected world.  </w:t>
-      </w:r>
-    </w:p>
-    <w:p>
-      <w:pPr>
-        <w:rPr>
-          <w:rFonts w:eastAsiaTheme="minorEastAsia" w:hint="eastAsia"/>
-        </w:rPr>
-      </w:pPr>
-    </w:p>
-    <w:p>
-      <w:pPr>
-        <w:pStyle w:val="1"/>
-        <w:rPr>
-          <w:rFonts w:eastAsiaTheme="minorEastAsia"/>
-        </w:rPr>
-      </w:pPr>
-      <w:r>
-        <w:rPr>
-          <w:rFonts w:eastAsiaTheme="minorEastAsia"/>
-        </w:rPr>
-        <w:t xml:space="preserve">3. </w:t>
-      </w:r>
-      <w:r>
-        <w:rPr>
-          <w:rFonts w:eastAsiaTheme="minorEastAsia"/>
-        </w:rPr>
-        <w:t>DFA</w:t>
-      </w:r>
-    </w:p>
-    <w:p>
-      <w:pPr>
-        <w:rPr>
-          <w:rFonts w:eastAsiaTheme="minorEastAsia"/>
-        </w:rPr>
-      </w:pPr>
-      <w:r>
-        <w:rPr>
-          <w:rFonts w:eastAsiaTheme="minorEastAsia"/>
-        </w:rPr>
-        <w:tab/>
-        <w:t xml:space="preserve">Figure 3.1 is the DFA of MCGP protocol. </w:t>
-      </w:r>
-    </w:p>
-    <w:p>
-      <w:pPr>
-        <w:ind w:firstLine="420"/>
-        <w:rPr>
-          <w:rFonts w:eastAsiaTheme="minorEastAsia"/>
-        </w:rPr>
-      </w:pPr>
-      <w:r>
-        <w:rPr>
-          <w:rFonts w:eastAsiaTheme="minorEastAsia"/>
-        </w:rPr>
-        <w:t xml:space="preserve">As described in the beginning of section 2.3. There are three main stage of MCGP protocol. </w:t>
-      </w:r>
-      <w:r>
-        <w:rPr>
-          <w:rFonts w:eastAsiaTheme="minorEastAsia"/>
-        </w:rPr>
-        <w:t xml:space="preserve">The </w:t>
-      </w:r>
-      <w:r>
-        <w:rPr>
-          <w:rFonts w:eastAsiaTheme="minorEastAsia" w:hint="eastAsia"/>
-        </w:rPr>
-        <w:t>version</w:t>
-      </w:r>
-      <w:r>
-        <w:rPr>
-          <w:rFonts w:eastAsiaTheme="minorEastAsia"/>
-        </w:rPr>
-        <w:t xml:space="preserve"> check and authentication states form the handshake stage. Client and server determine the version of protocol they use in version check state, if agreement can be made, it will move to the authentication state, otherwise, either client or server will send an error message and terminates the connection. If they succeed, server and client will then do the authentication process, as mentioned in section 1, it is done by utilizing private and public key, details can be found in section 5. </w:t>
-      </w:r>
-    </w:p>
-    <w:p>
-      <w:pPr>
-        <w:rPr>
-          <w:rFonts w:eastAsiaTheme="minorEastAsia"/>
-        </w:rPr>
-      </w:pPr>
-      <w:r>
-        <w:rPr>
-          <w:rFonts w:eastAsiaTheme="minorEastAsia"/>
-        </w:rPr>
-        <w:tab/>
-        <w:t>After connection has been successfully established, the client will ask the server to send all environmental parameters of the garage and the states of all devices. This is done automatically every time the connection is established. After the server sends all information, the protocol will move to server ready state and the server will keep on running and wait for client’s command.</w:t>
-      </w:r>
-      <w:r>
-        <w:rPr>
-          <w:rFonts w:eastAsiaTheme="minorEastAsia"/>
-        </w:rPr>
-        <w:t xml:space="preserve"> Commands type sent by clients can be found in table 1 of Section 2.3</w:t>
-      </w:r>
-      <w:r>
-        <w:rPr>
-          <w:rFonts w:eastAsiaTheme="minorEastAsia"/>
-        </w:rPr>
-        <w:t xml:space="preserve">. </w:t>
-      </w:r>
-    </w:p>
-    <w:p>
-      <w:pPr>
-        <w:rPr>
-          <w:rFonts w:eastAsiaTheme="minorEastAsia" w:hint="eastAsia"/>
-        </w:rPr>
-      </w:pPr>
-      <w:r>
-        <w:rPr>
-          <w:rFonts w:eastAsiaTheme="minorEastAsia"/>
-        </w:rPr>
-        <w:tab/>
-        <w:t>The bottom right part of the DFA is the control service part. Client can control devices such light and door of the ga</w:t>
-      </w:r>
-      <w:r>
-        <w:rPr>
-          <w:rFonts w:eastAsiaTheme="minorEastAsia"/>
-        </w:rPr>
-        <w:t>rage based on states defined by the MCGP protocol.</w:t>
+      <w:r>
+        <w:rPr>
+          <w:rFonts w:eastAsiaTheme="minorEastAsia"/>
+        </w:rPr>
+        <w:t>In the future, the reaction to different kinds of error may be different, varying from directly terminate the connection to roll back to server ready state or adding some timeout mechanisms, the error control will be update with the evolve of the version of the protocol.</w:t>
       </w:r>
       <w:bookmarkStart w:id="0" w:name="_GoBack"/>
       <w:bookmarkEnd w:id="0"/>
     </w:p>
     <w:p>
       <w:pPr>
+        <w:pStyle w:val="2"/>
+      </w:pPr>
+      <w:r>
+        <w:t>2.5</w:t>
+      </w:r>
+      <w:r>
+        <w:t xml:space="preserve"> Quality of Service </w:t>
+      </w:r>
+    </w:p>
+    <w:p>
+      <w:pPr>
+        <w:ind w:firstLine="420"/>
+        <w:rPr>
+          <w:rFonts w:eastAsiaTheme="minorEastAsia"/>
+        </w:rPr>
+      </w:pPr>
+      <w:r>
+        <w:rPr>
+          <w:rFonts w:eastAsiaTheme="minorEastAsia"/>
+        </w:rPr>
+        <w:t xml:space="preserve">The protocol is simplistic to use but still allows for authentication with the server.  It provides a simple method to control and read the status of various devices. This is an advantage when most devices will be small resource constrained devices. Having a protocol that is simple to implement but still provides control and security is important in an ever connected world.  </w:t>
+      </w:r>
+    </w:p>
+    <w:p>
+      <w:pPr>
+        <w:rPr>
+          <w:rFonts w:eastAsiaTheme="minorEastAsia"/>
+        </w:rPr>
+      </w:pPr>
+    </w:p>
+    <w:p>
+      <w:pPr>
+        <w:pStyle w:val="1"/>
+        <w:rPr>
+          <w:rFonts w:eastAsiaTheme="minorEastAsia"/>
+        </w:rPr>
+      </w:pPr>
+      <w:r>
+        <w:rPr>
+          <w:rFonts w:eastAsiaTheme="minorEastAsia"/>
+        </w:rPr>
+        <w:t xml:space="preserve">3. </w:t>
+      </w:r>
+      <w:r>
+        <w:rPr>
+          <w:rFonts w:eastAsiaTheme="minorEastAsia"/>
+        </w:rPr>
+        <w:t>DFA</w:t>
+      </w:r>
+    </w:p>
+    <w:p>
+      <w:pPr>
+        <w:rPr>
+          <w:rFonts w:eastAsiaTheme="minorEastAsia"/>
+        </w:rPr>
+      </w:pPr>
+      <w:r>
+        <w:rPr>
+          <w:rFonts w:eastAsiaTheme="minorEastAsia"/>
+        </w:rPr>
+        <w:tab/>
+        <w:t xml:space="preserve">Figure 3.1 is the DFA of MCGP protocol. </w:t>
+      </w:r>
+    </w:p>
+    <w:p>
+      <w:pPr>
+        <w:ind w:firstLine="420"/>
+        <w:rPr>
+          <w:rFonts w:eastAsiaTheme="minorEastAsia"/>
+        </w:rPr>
+      </w:pPr>
+      <w:r>
+        <w:rPr>
+          <w:rFonts w:eastAsiaTheme="minorEastAsia"/>
+        </w:rPr>
+        <w:t xml:space="preserve">As described in the beginning of section 2.3. There are three main stage of MCGP protocol. </w:t>
+      </w:r>
+      <w:r>
+        <w:rPr>
+          <w:rFonts w:eastAsiaTheme="minorEastAsia"/>
+        </w:rPr>
+        <w:t xml:space="preserve">The </w:t>
+      </w:r>
+      <w:r>
+        <w:rPr>
+          <w:rFonts w:eastAsiaTheme="minorEastAsia" w:hint="eastAsia"/>
+        </w:rPr>
+        <w:t>version</w:t>
+      </w:r>
+      <w:r>
+        <w:rPr>
+          <w:rFonts w:eastAsiaTheme="minorEastAsia"/>
+        </w:rPr>
+        <w:t xml:space="preserve"> check and authentication states form the handshake stage. Client and server determine the version of protocol they use in version check state, if agreement can be made, it will move to the authentication state, otherwise, either client or server will send an error message and terminates the connection. If they succeed, server and client will then do the authentication process, as mentioned in section 1, it is done by utilizing private and public key, details can be found in section 5. </w:t>
+      </w:r>
+    </w:p>
+    <w:p>
+      <w:pPr>
+        <w:rPr>
+          <w:rFonts w:eastAsiaTheme="minorEastAsia"/>
+        </w:rPr>
+      </w:pPr>
+      <w:r>
+        <w:rPr>
+          <w:rFonts w:eastAsiaTheme="minorEastAsia"/>
+        </w:rPr>
+        <w:tab/>
+        <w:t>After connection has been successfully established, the client will ask the server to send all environmental parameters of the garage and the states of all devices. This is done automatically every time the connection is established. After the server sends all information, the protocol will move to server ready state and the server will keep on running and wait for client’s command.</w:t>
+      </w:r>
+      <w:r>
+        <w:rPr>
+          <w:rFonts w:eastAsiaTheme="minorEastAsia"/>
+        </w:rPr>
+        <w:t xml:space="preserve"> Commands type sent by clients can be found in table 1 of Section 2.3</w:t>
+      </w:r>
+      <w:r>
+        <w:rPr>
+          <w:rFonts w:eastAsiaTheme="minorEastAsia"/>
+        </w:rPr>
+        <w:t xml:space="preserve">. </w:t>
+      </w:r>
+    </w:p>
+    <w:p>
+      <w:pPr>
+        <w:rPr>
+          <w:rFonts w:eastAsiaTheme="minorEastAsia"/>
+        </w:rPr>
+      </w:pPr>
+      <w:r>
+        <w:rPr>
+          <w:rFonts w:eastAsiaTheme="minorEastAsia"/>
+        </w:rPr>
+        <w:tab/>
+        <w:t>The bottom right part of the DFA is the control service part. Client can control devices such light and door of the ga</w:t>
+      </w:r>
+      <w:r>
+        <w:rPr>
+          <w:rFonts w:eastAsiaTheme="minorEastAsia"/>
+        </w:rPr>
+        <w:t>rage based on states defined by the MCGP protocol.</w:t>
+      </w:r>
+    </w:p>
+    <w:p>
+      <w:pPr>
         <w:rPr>
           <w:rFonts w:eastAsiaTheme="minorEastAsia"/>
         </w:rPr>
@@ -3370,7 +3368,7 @@
           <w:rFonts w:eastAsiaTheme="minorEastAsia"/>
         </w:rPr>
         <w:pict>
-          <v:shape id="_x0000_i1027" type="#_x0000_t75" style="width:415.15pt;height:520.85pt">
+          <v:shape id="_x0000_i1025" type="#_x0000_t75" style="width:415.35pt;height:520.65pt">
             <v:imagedata r:id="rId6" o:title="DFA_with_version"/>
           </v:shape>
         </w:pict>
@@ -3379,7 +3377,7 @@
     <w:p>
       <w:pPr>
         <w:rPr>
-          <w:rFonts w:eastAsiaTheme="minorEastAsia" w:hint="eastAsia"/>
+          <w:rFonts w:eastAsiaTheme="minorEastAsia"/>
         </w:rPr>
       </w:pPr>
       <w:r>
@@ -3448,6 +3446,7 @@
         <w:rPr>
           <w:rFonts w:eastAsiaTheme="minorEastAsia"/>
         </w:rPr>
+        <w:lastRenderedPageBreak/>
         <w:t xml:space="preserve">4. </w:t>
       </w:r>
       <w:r>
@@ -3476,7 +3475,6 @@
         <w:rPr>
           <w:rFonts w:eastAsiaTheme="minorEastAsia"/>
         </w:rPr>
-        <w:lastRenderedPageBreak/>
         <w:t xml:space="preserve">5. </w:t>
       </w:r>
       <w:r>

</xml_diff>

<commit_message>
rough skeleton of the protocol
</commit_message>
<xml_diff>
--- a/TopLevelWordDoc/Group2Protocol_V1.1.docx
+++ b/TopLevelWordDoc/Group2Protocol_V1.1.docx
@@ -167,7 +167,13 @@
         <w:rPr>
           <w:rFonts w:eastAsiaTheme="minorEastAsia"/>
         </w:rPr>
-        <w:t>Daniel Speicher</w:t>
+        <w:t xml:space="preserve">Daniel </w:t>
+      </w:r>
+      <w:r>
+        <w:rPr>
+          <w:rFonts w:eastAsiaTheme="minorEastAsia"/>
+        </w:rPr>
+        <w:t>Speichert</w:t>
       </w:r>
       <w:r>
         <w:rPr>
@@ -365,7 +371,21 @@
         <w:rPr>
           <w:rFonts w:eastAsiaTheme="minorEastAsia"/>
         </w:rPr>
-        <w:t xml:space="preserve">a reliable, secure and ordered </w:t>
+        <w:t>a reliab</w:t>
+      </w:r>
+      <w:r>
+        <w:rPr>
+          <w:rFonts w:eastAsiaTheme="minorEastAsia"/>
+        </w:rPr>
+        <w:t xml:space="preserve">le </w:t>
+      </w:r>
+      <w:bookmarkStart w:id="0" w:name="_GoBack"/>
+      <w:bookmarkEnd w:id="0"/>
+      <w:r>
+        <w:rPr>
+          <w:rFonts w:eastAsiaTheme="minorEastAsia"/>
+        </w:rPr>
+        <w:t xml:space="preserve">and ordered </w:t>
       </w:r>
       <w:r>
         <w:rPr>
@@ -433,7 +453,25 @@
         <w:rPr>
           <w:rFonts w:eastAsiaTheme="minorEastAsia"/>
         </w:rPr>
-        <w:t xml:space="preserve"> that follows MCGP will provide two kinds of services for users. First is </w:t>
+        <w:t xml:space="preserve"> that </w:t>
+      </w:r>
+      <w:r>
+        <w:rPr>
+          <w:rFonts w:eastAsiaTheme="minorEastAsia" w:hint="eastAsia"/>
+        </w:rPr>
+        <w:t>imp</w:t>
+      </w:r>
+      <w:r>
+        <w:rPr>
+          <w:rFonts w:eastAsiaTheme="minorEastAsia"/>
+        </w:rPr>
+        <w:t xml:space="preserve">lements </w:t>
+      </w:r>
+      <w:r>
+        <w:rPr>
+          <w:rFonts w:eastAsiaTheme="minorEastAsia"/>
+        </w:rPr>
+        <w:t xml:space="preserve">MCGP will provide two kinds of services for users. First is </w:t>
       </w:r>
       <w:r>
         <w:rPr>
@@ -3175,8 +3213,6 @@
         </w:rPr>
         <w:t>In the future, the reaction to different kinds of error may be different, varying from directly terminate the connection to roll back to server ready state or adding some timeout mechanisms, the error control will be update with the evolve of the version of the protocol.</w:t>
       </w:r>
-      <w:bookmarkStart w:id="0" w:name="_GoBack"/>
-      <w:bookmarkEnd w:id="0"/>
     </w:p>
     <w:p>
       <w:pPr>

</xml_diff>